<commit_message>
The code is corrected according to the comments of the code review.
</commit_message>
<xml_diff>
--- a/Тесты-кейсы API.docx
+++ b/Тесты-кейсы API.docx
@@ -14,7 +14,6 @@
           <w:color w:val="1F2022"/>
           <w:sz w:val="40"/>
           <w:szCs w:val="40"/>
-          <w:lang w:val="en-US"/>
         </w:rPr>
       </w:pPr>
       <w:r>
@@ -512,6 +511,9 @@
         <w:tc>
           <w:tcPr>
             <w:tcW w:w="1418" w:type="dxa"/>
+            <w:tcBorders>
+              <w:bottom w:val="single" w:sz="8" w:space="0" w:color="808080" w:themeColor="background1" w:themeShade="80"/>
+            </w:tcBorders>
             <w:shd w:val="clear" w:color="auto" w:fill="FFFFFF"/>
             <w:tcMar>
               <w:top w:w="142" w:type="dxa"/>
@@ -556,6 +558,7 @@
         <w:tc>
           <w:tcPr>
             <w:tcW w:w="1433" w:type="dxa"/>
+            <w:vMerge w:val="restart"/>
             <w:shd w:val="clear" w:color="auto" w:fill="FFFFFF"/>
             <w:tcMar>
               <w:top w:w="142" w:type="dxa"/>
@@ -602,6 +605,7 @@
         <w:tc>
           <w:tcPr>
             <w:tcW w:w="3402" w:type="dxa"/>
+            <w:vMerge w:val="restart"/>
             <w:shd w:val="clear" w:color="auto" w:fill="FFFFFF"/>
             <w:tcMar>
               <w:top w:w="142" w:type="dxa"/>
@@ -679,6 +683,7 @@
         <w:tc>
           <w:tcPr>
             <w:tcW w:w="2977" w:type="dxa"/>
+            <w:vMerge w:val="restart"/>
             <w:shd w:val="clear" w:color="auto" w:fill="FFFFFF"/>
             <w:tcMar>
               <w:top w:w="142" w:type="dxa"/>
@@ -831,7 +836,7 @@
                 <w:color w:val="180620"/>
                 <w:sz w:val="28"/>
                 <w:szCs w:val="28"/>
-                <w:lang w:eastAsia="ru-RU"/>
+                <w:lang w:val="en-US" w:eastAsia="ru-RU"/>
               </w:rPr>
             </w:pPr>
             <w:r>
@@ -864,6 +869,172 @@
               </w:rPr>
               <w:t>»</w:t>
             </w:r>
+          </w:p>
+          <w:p>
+            <w:pPr>
+              <w:spacing w:after="0" w:line="240" w:lineRule="auto"/>
+              <w:rPr>
+                <w:rFonts w:eastAsia="Times New Roman" w:cs="Times New Roman"/>
+                <w:color w:val="180620"/>
+                <w:sz w:val="28"/>
+                <w:szCs w:val="28"/>
+                <w:lang w:val="en-US" w:eastAsia="ru-RU"/>
+              </w:rPr>
+            </w:pPr>
+          </w:p>
+          <w:p>
+            <w:pPr>
+              <w:spacing w:after="0" w:line="240" w:lineRule="auto"/>
+              <w:rPr>
+                <w:rFonts w:eastAsia="Times New Roman" w:cs="Times New Roman"/>
+                <w:color w:val="180620"/>
+                <w:sz w:val="28"/>
+                <w:szCs w:val="28"/>
+                <w:lang w:val="en-US" w:eastAsia="ru-RU"/>
+              </w:rPr>
+            </w:pPr>
+            <w:r>
+              <w:rPr>
+                <w:rFonts w:eastAsia="Times New Roman" w:cs="Times New Roman"/>
+                <w:color w:val="180620"/>
+                <w:sz w:val="28"/>
+                <w:szCs w:val="28"/>
+                <w:lang w:eastAsia="ru-RU"/>
+              </w:rPr>
+              <w:t xml:space="preserve">Найдите в </w:t>
+            </w:r>
+            <w:r>
+              <w:rPr>
+                <w:rFonts w:eastAsia="Times New Roman" w:cs="Times New Roman"/>
+                <w:color w:val="180620"/>
+                <w:sz w:val="28"/>
+                <w:szCs w:val="28"/>
+                <w:lang w:eastAsia="ru-RU"/>
+              </w:rPr>
+              <w:t xml:space="preserve"> </w:t>
+            </w:r>
+            <w:r>
+              <w:rPr>
+                <w:rFonts w:eastAsia="Times New Roman" w:cs="Times New Roman"/>
+                <w:color w:val="180620"/>
+                <w:sz w:val="28"/>
+                <w:szCs w:val="28"/>
+                <w:lang w:eastAsia="ru-RU"/>
+              </w:rPr>
+              <w:t xml:space="preserve">полученном </w:t>
+            </w:r>
+            <w:r>
+              <w:rPr>
+                <w:rFonts w:eastAsia="Times New Roman" w:cs="Times New Roman"/>
+                <w:color w:val="180620"/>
+                <w:sz w:val="28"/>
+                <w:szCs w:val="28"/>
+                <w:lang w:eastAsia="ru-RU"/>
+              </w:rPr>
+              <w:t>спис</w:t>
+            </w:r>
+            <w:r>
+              <w:rPr>
+                <w:rFonts w:eastAsia="Times New Roman" w:cs="Times New Roman"/>
+                <w:color w:val="180620"/>
+                <w:sz w:val="28"/>
+                <w:szCs w:val="28"/>
+                <w:lang w:eastAsia="ru-RU"/>
+              </w:rPr>
+              <w:t xml:space="preserve">ке данных о покемоне в массиве «abilities» </w:t>
+            </w:r>
+            <w:r>
+              <w:rPr>
+                <w:rFonts w:eastAsia="Times New Roman" w:cs="Times New Roman"/>
+                <w:color w:val="180620"/>
+                <w:sz w:val="28"/>
+                <w:szCs w:val="28"/>
+                <w:lang w:eastAsia="ru-RU"/>
+              </w:rPr>
+              <w:t xml:space="preserve"> </w:t>
+            </w:r>
+            <w:r>
+              <w:rPr>
+                <w:rFonts w:eastAsia="Times New Roman" w:cs="Times New Roman"/>
+                <w:color w:val="180620"/>
+                <w:sz w:val="28"/>
+                <w:szCs w:val="28"/>
+                <w:lang w:eastAsia="ru-RU"/>
+              </w:rPr>
+              <w:t xml:space="preserve">первый </w:t>
+            </w:r>
+            <w:r>
+              <w:rPr>
+                <w:rFonts w:eastAsia="Times New Roman" w:cs="Times New Roman"/>
+                <w:color w:val="180620"/>
+                <w:sz w:val="28"/>
+                <w:szCs w:val="28"/>
+                <w:lang w:eastAsia="ru-RU"/>
+              </w:rPr>
+              <w:t xml:space="preserve">элемент </w:t>
+            </w:r>
+            <w:r>
+              <w:rPr>
+                <w:rFonts w:eastAsia="Times New Roman" w:cs="Times New Roman"/>
+                <w:color w:val="180620"/>
+                <w:sz w:val="28"/>
+                <w:szCs w:val="28"/>
+                <w:lang w:eastAsia="ru-RU"/>
+              </w:rPr>
+              <w:t>«</w:t>
+            </w:r>
+            <w:r>
+              <w:rPr>
+                <w:rFonts w:eastAsia="Times New Roman" w:cs="Times New Roman"/>
+                <w:color w:val="180620"/>
+                <w:sz w:val="28"/>
+                <w:szCs w:val="28"/>
+                <w:lang w:val="en-US" w:eastAsia="ru-RU"/>
+              </w:rPr>
+              <w:t>ability</w:t>
+            </w:r>
+            <w:r>
+              <w:rPr>
+                <w:rFonts w:eastAsia="Times New Roman" w:cs="Times New Roman"/>
+                <w:color w:val="180620"/>
+                <w:sz w:val="28"/>
+                <w:szCs w:val="28"/>
+                <w:lang w:eastAsia="ru-RU"/>
+              </w:rPr>
+              <w:t xml:space="preserve">». </w:t>
+            </w:r>
+            <w:r>
+              <w:rPr>
+                <w:rFonts w:eastAsia="Times New Roman" w:cs="Times New Roman"/>
+                <w:color w:val="180620"/>
+                <w:sz w:val="28"/>
+                <w:szCs w:val="28"/>
+                <w:lang w:eastAsia="ru-RU"/>
+              </w:rPr>
+              <w:t>Н</w:t>
+            </w:r>
+            <w:r>
+              <w:rPr>
+                <w:rFonts w:eastAsia="Times New Roman" w:cs="Times New Roman"/>
+                <w:color w:val="180620"/>
+                <w:sz w:val="28"/>
+                <w:szCs w:val="28"/>
+                <w:lang w:eastAsia="ru-RU"/>
+              </w:rPr>
+              <w:t>айдите в одном из полей «name»  значение «run-away»</w:t>
+            </w:r>
+          </w:p>
+          <w:p>
+            <w:pPr>
+              <w:spacing w:after="0" w:line="240" w:lineRule="auto"/>
+              <w:rPr>
+                <w:rFonts w:eastAsia="Times New Roman" w:cs="Times New Roman"/>
+                <w:color w:val="180620"/>
+                <w:sz w:val="28"/>
+                <w:szCs w:val="28"/>
+                <w:lang w:val="en-US" w:eastAsia="ru-RU"/>
+              </w:rPr>
+            </w:pPr>
           </w:p>
           <w:p>
             <w:pPr>
@@ -1260,80 +1431,29 @@
                 <w:szCs w:val="28"/>
                 <w:lang w:eastAsia="ru-RU"/>
               </w:rPr>
-              <w:t xml:space="preserve">ок </w:t>
-            </w:r>
-            <w:r>
-              <w:rPr>
-                <w:rFonts w:eastAsia="Times New Roman" w:cs="Times New Roman"/>
-                <w:color w:val="180620"/>
-                <w:sz w:val="28"/>
-                <w:szCs w:val="28"/>
-                <w:lang w:eastAsia="ru-RU"/>
-              </w:rPr>
-              <w:lastRenderedPageBreak/>
-              <w:t>данных о покемоне до конца</w:t>
-            </w:r>
-          </w:p>
-          <w:p>
-            <w:pPr>
-              <w:spacing w:after="0" w:line="240" w:lineRule="auto"/>
-              <w:rPr>
-                <w:rFonts w:eastAsia="Times New Roman" w:cs="Times New Roman"/>
-                <w:color w:val="180620"/>
-                <w:sz w:val="28"/>
-                <w:szCs w:val="28"/>
-                <w:lang w:eastAsia="ru-RU"/>
-              </w:rPr>
-            </w:pPr>
-            <w:r>
-              <w:rPr>
-                <w:rFonts w:eastAsia="Times New Roman" w:cs="Times New Roman"/>
-                <w:color w:val="180620"/>
-                <w:sz w:val="28"/>
-                <w:szCs w:val="28"/>
-                <w:lang w:eastAsia="ru-RU"/>
-              </w:rPr>
-              <w:t xml:space="preserve">Из поля </w:t>
-            </w:r>
-            <w:r>
-              <w:rPr>
-                <w:rFonts w:eastAsia="Times New Roman" w:cs="Times New Roman"/>
-                <w:color w:val="180620"/>
-                <w:sz w:val="28"/>
-                <w:szCs w:val="28"/>
-                <w:lang w:eastAsia="ru-RU"/>
-              </w:rPr>
-              <w:t>«</w:t>
-            </w:r>
-            <w:r>
-              <w:rPr>
-                <w:rFonts w:eastAsia="Times New Roman" w:cs="Times New Roman"/>
-                <w:color w:val="180620"/>
-                <w:sz w:val="28"/>
-                <w:szCs w:val="28"/>
-                <w:lang w:eastAsia="ru-RU"/>
-              </w:rPr>
-              <w:t>weight</w:t>
-            </w:r>
-            <w:r>
-              <w:rPr>
-                <w:rFonts w:eastAsia="Times New Roman" w:cs="Times New Roman"/>
-                <w:color w:val="180620"/>
-                <w:sz w:val="28"/>
-                <w:szCs w:val="28"/>
-                <w:lang w:eastAsia="ru-RU"/>
-              </w:rPr>
-              <w:t>»</w:t>
-            </w:r>
-            <w:r>
-              <w:rPr>
-                <w:rFonts w:eastAsia="Times New Roman" w:cs="Times New Roman"/>
-                <w:color w:val="180620"/>
-                <w:sz w:val="28"/>
-                <w:szCs w:val="28"/>
-                <w:lang w:eastAsia="ru-RU"/>
-              </w:rPr>
-              <w:t xml:space="preserve"> </w:t>
+              <w:t>ок данных о покемоне до конца</w:t>
+            </w:r>
+          </w:p>
+          <w:p>
+            <w:pPr>
+              <w:spacing w:after="0" w:line="240" w:lineRule="auto"/>
+              <w:rPr>
+                <w:rFonts w:eastAsia="Times New Roman" w:cs="Times New Roman"/>
+                <w:color w:val="180620"/>
+                <w:sz w:val="28"/>
+                <w:szCs w:val="28"/>
+                <w:lang w:eastAsia="ru-RU"/>
+              </w:rPr>
+            </w:pPr>
+            <w:r>
+              <w:rPr>
+                <w:rFonts w:eastAsia="Times New Roman" w:cs="Times New Roman"/>
+                <w:color w:val="180620"/>
+                <w:sz w:val="28"/>
+                <w:szCs w:val="28"/>
+                <w:lang w:eastAsia="ru-RU"/>
+              </w:rPr>
+              <w:t xml:space="preserve">Из поля «weight» </w:t>
             </w:r>
             <w:r>
               <w:rPr>
@@ -1384,6 +1504,7 @@
         <w:tc>
           <w:tcPr>
             <w:tcW w:w="1418" w:type="dxa"/>
+            <w:vMerge w:val="restart"/>
             <w:shd w:val="clear" w:color="auto" w:fill="FFFFFF"/>
             <w:tcMar>
               <w:top w:w="142" w:type="dxa"/>
@@ -1413,7 +1534,7 @@
                 <w:color w:val="180620"/>
                 <w:sz w:val="28"/>
                 <w:szCs w:val="28"/>
-                <w:lang w:val="en-US" w:eastAsia="ru-RU"/>
+                <w:lang w:eastAsia="ru-RU"/>
               </w:rPr>
             </w:pPr>
           </w:p>
@@ -1421,6 +1542,7 @@
         <w:tc>
           <w:tcPr>
             <w:tcW w:w="2693" w:type="dxa"/>
+            <w:vMerge w:val="restart"/>
             <w:shd w:val="clear" w:color="auto" w:fill="FFFFFF"/>
             <w:tcMar>
               <w:top w:w="142" w:type="dxa"/>
@@ -1449,47 +1571,51 @@
                 <w:szCs w:val="28"/>
                 <w:lang w:eastAsia="ru-RU"/>
               </w:rPr>
-              <w:t xml:space="preserve">В поле </w:t>
-            </w:r>
-            <w:r>
-              <w:rPr>
-                <w:rFonts w:eastAsia="Times New Roman" w:cs="Times New Roman"/>
-                <w:color w:val="180620"/>
-                <w:sz w:val="28"/>
-                <w:szCs w:val="28"/>
-                <w:lang w:eastAsia="ru-RU"/>
-              </w:rPr>
-              <w:t>«</w:t>
-            </w:r>
-            <w:r>
-              <w:rPr>
-                <w:rFonts w:eastAsia="Times New Roman" w:cs="Times New Roman"/>
-                <w:color w:val="180620"/>
-                <w:sz w:val="28"/>
-                <w:szCs w:val="28"/>
-                <w:lang w:eastAsia="ru-RU"/>
-              </w:rPr>
-              <w:t>weight</w:t>
-            </w:r>
-            <w:r>
-              <w:rPr>
-                <w:rFonts w:eastAsia="Times New Roman" w:cs="Times New Roman"/>
-                <w:color w:val="180620"/>
-                <w:sz w:val="28"/>
-                <w:szCs w:val="28"/>
-                <w:lang w:eastAsia="ru-RU"/>
-              </w:rPr>
-              <w:t>»</w:t>
-            </w:r>
-            <w:r>
-              <w:rPr>
-                <w:rFonts w:eastAsia="Times New Roman" w:cs="Times New Roman"/>
-                <w:color w:val="180620"/>
-                <w:sz w:val="28"/>
-                <w:szCs w:val="28"/>
-                <w:lang w:eastAsia="ru-RU"/>
-              </w:rPr>
-              <w:t xml:space="preserve"> покемона ra</w:t>
+              <w:t>Для поле «name»  найдено значение «run-away»</w:t>
+            </w:r>
+            <w:r>
+              <w:rPr>
+                <w:rFonts w:eastAsia="Times New Roman" w:cs="Times New Roman"/>
+                <w:color w:val="180620"/>
+                <w:sz w:val="28"/>
+                <w:szCs w:val="28"/>
+                <w:lang w:eastAsia="ru-RU"/>
+              </w:rPr>
+              <w:t>.</w:t>
+            </w:r>
+          </w:p>
+          <w:p>
+            <w:pPr>
+              <w:spacing w:after="0" w:line="240" w:lineRule="auto"/>
+              <w:rPr>
+                <w:rFonts w:eastAsia="Times New Roman" w:cs="Times New Roman"/>
+                <w:color w:val="180620"/>
+                <w:sz w:val="28"/>
+                <w:szCs w:val="28"/>
+                <w:lang w:eastAsia="ru-RU"/>
+              </w:rPr>
+            </w:pPr>
+          </w:p>
+          <w:p>
+            <w:pPr>
+              <w:spacing w:after="0" w:line="240" w:lineRule="auto"/>
+              <w:rPr>
+                <w:rFonts w:eastAsia="Times New Roman" w:cs="Times New Roman"/>
+                <w:color w:val="180620"/>
+                <w:sz w:val="28"/>
+                <w:szCs w:val="28"/>
+                <w:lang w:eastAsia="ru-RU"/>
+              </w:rPr>
+            </w:pPr>
+            <w:r>
+              <w:rPr>
+                <w:rFonts w:eastAsia="Times New Roman" w:cs="Times New Roman"/>
+                <w:color w:val="180620"/>
+                <w:sz w:val="28"/>
+                <w:szCs w:val="28"/>
+                <w:lang w:eastAsia="ru-RU"/>
+              </w:rPr>
+              <w:t>В поле «weight» покемона ra</w:t>
             </w:r>
             <w:r>
               <w:rPr>
@@ -1509,6 +1635,131 @@
                 <w:szCs w:val="28"/>
                 <w:lang w:eastAsia="ru-RU"/>
               </w:rPr>
+              <w:t>tata указано значение </w:t>
+            </w:r>
+            <w:r>
+              <w:rPr>
+                <w:rFonts w:eastAsia="Times New Roman" w:cs="Times New Roman"/>
+                <w:color w:val="180620"/>
+                <w:sz w:val="28"/>
+                <w:szCs w:val="28"/>
+                <w:lang w:eastAsia="ru-RU"/>
+              </w:rPr>
+              <w:t>35.</w:t>
+            </w:r>
+          </w:p>
+          <w:p>
+            <w:pPr>
+              <w:spacing w:after="0" w:line="240" w:lineRule="auto"/>
+              <w:rPr>
+                <w:rFonts w:eastAsia="Times New Roman" w:cs="Times New Roman"/>
+                <w:color w:val="180620"/>
+                <w:sz w:val="28"/>
+                <w:szCs w:val="28"/>
+                <w:lang w:eastAsia="ru-RU"/>
+              </w:rPr>
+            </w:pPr>
+            <w:r>
+              <w:rPr>
+                <w:rFonts w:eastAsia="Times New Roman" w:cs="Times New Roman"/>
+                <w:color w:val="180620"/>
+                <w:sz w:val="28"/>
+                <w:szCs w:val="28"/>
+                <w:lang w:eastAsia="ru-RU"/>
+              </w:rPr>
+              <w:t xml:space="preserve">В поле «weight» </w:t>
+            </w:r>
+            <w:r>
+              <w:rPr>
+                <w:rFonts w:eastAsia="Times New Roman" w:cs="Times New Roman"/>
+                <w:color w:val="180620"/>
+                <w:sz w:val="28"/>
+                <w:szCs w:val="28"/>
+                <w:lang w:eastAsia="ru-RU"/>
+              </w:rPr>
+              <w:lastRenderedPageBreak/>
+              <w:t xml:space="preserve">покемона </w:t>
+            </w:r>
+            <w:r>
+              <w:rPr>
+                <w:rFonts w:eastAsia="Times New Roman" w:cs="Times New Roman"/>
+                <w:color w:val="180620"/>
+                <w:sz w:val="28"/>
+                <w:szCs w:val="28"/>
+                <w:lang w:val="en-US" w:eastAsia="ru-RU"/>
+              </w:rPr>
+              <w:t>pidgeotto</w:t>
+            </w:r>
+            <w:r>
+              <w:rPr>
+                <w:rFonts w:eastAsia="Times New Roman" w:cs="Times New Roman"/>
+                <w:color w:val="180620"/>
+                <w:sz w:val="28"/>
+                <w:szCs w:val="28"/>
+                <w:lang w:eastAsia="ru-RU"/>
+              </w:rPr>
+              <w:t xml:space="preserve"> указано значение 300</w:t>
+            </w:r>
+            <w:r>
+              <w:rPr>
+                <w:rFonts w:eastAsia="Times New Roman" w:cs="Times New Roman"/>
+                <w:color w:val="180620"/>
+                <w:sz w:val="28"/>
+                <w:szCs w:val="28"/>
+                <w:lang w:eastAsia="ru-RU"/>
+              </w:rPr>
+              <w:t>.</w:t>
+            </w:r>
+          </w:p>
+          <w:p>
+            <w:pPr>
+              <w:spacing w:after="0" w:line="240" w:lineRule="auto"/>
+              <w:rPr>
+                <w:rFonts w:ascii="MuseoSansCyrl-300" w:eastAsia="Times New Roman" w:hAnsi="MuseoSansCyrl-300" w:cs="Times New Roman"/>
+                <w:color w:val="180620"/>
+                <w:sz w:val="28"/>
+                <w:szCs w:val="28"/>
+                <w:lang w:eastAsia="ru-RU"/>
+              </w:rPr>
+            </w:pPr>
+            <w:r>
+              <w:rPr>
+                <w:rFonts w:eastAsia="Times New Roman" w:cs="Times New Roman"/>
+                <w:color w:val="180620"/>
+                <w:sz w:val="28"/>
+                <w:szCs w:val="28"/>
+                <w:lang w:eastAsia="ru-RU"/>
+              </w:rPr>
+              <w:t xml:space="preserve">Вес </w:t>
+            </w:r>
+            <w:r>
+              <w:rPr>
+                <w:rFonts w:eastAsia="Times New Roman" w:cs="Times New Roman"/>
+                <w:color w:val="180620"/>
+                <w:sz w:val="28"/>
+                <w:szCs w:val="28"/>
+                <w:lang w:val="en-US" w:eastAsia="ru-RU"/>
+              </w:rPr>
+              <w:t>ra</w:t>
+            </w:r>
+            <w:r>
+              <w:rPr>
+                <w:rFonts w:eastAsia="Times New Roman" w:cs="Times New Roman"/>
+                <w:color w:val="180620"/>
+                <w:sz w:val="28"/>
+                <w:szCs w:val="28"/>
+                <w:lang w:val="en-US" w:eastAsia="ru-RU"/>
+              </w:rPr>
+              <w:t>t</w:t>
+            </w:r>
+            <w:r>
+              <w:rPr>
+                <w:rFonts w:eastAsia="Times New Roman" w:cs="Times New Roman"/>
+                <w:color w:val="180620"/>
+                <w:sz w:val="28"/>
+                <w:szCs w:val="28"/>
+                <w:lang w:val="en-US" w:eastAsia="ru-RU"/>
+              </w:rPr>
               <w:t>tata</w:t>
             </w:r>
             <w:r>
@@ -1519,79 +1770,27 @@
                 <w:szCs w:val="28"/>
                 <w:lang w:eastAsia="ru-RU"/>
               </w:rPr>
-              <w:t xml:space="preserve"> указано значение </w:t>
-            </w:r>
-            <w:r>
-              <w:rPr>
-                <w:rFonts w:eastAsia="Times New Roman" w:cs="Times New Roman"/>
-                <w:color w:val="180620"/>
-                <w:sz w:val="28"/>
-                <w:szCs w:val="28"/>
-                <w:lang w:eastAsia="ru-RU"/>
-              </w:rPr>
-              <w:t>35.</w:t>
-            </w:r>
-          </w:p>
-          <w:p>
-            <w:pPr>
-              <w:spacing w:after="0" w:line="240" w:lineRule="auto"/>
-              <w:rPr>
-                <w:rFonts w:eastAsia="Times New Roman" w:cs="Times New Roman"/>
-                <w:color w:val="180620"/>
-                <w:sz w:val="28"/>
-                <w:szCs w:val="28"/>
-                <w:lang w:eastAsia="ru-RU"/>
-              </w:rPr>
-            </w:pPr>
-            <w:r>
-              <w:rPr>
-                <w:rFonts w:eastAsia="Times New Roman" w:cs="Times New Roman"/>
-                <w:color w:val="180620"/>
-                <w:sz w:val="28"/>
-                <w:szCs w:val="28"/>
-                <w:lang w:eastAsia="ru-RU"/>
-              </w:rPr>
-              <w:t xml:space="preserve">В поле </w:t>
-            </w:r>
-            <w:r>
-              <w:rPr>
-                <w:rFonts w:eastAsia="Times New Roman" w:cs="Times New Roman"/>
-                <w:color w:val="180620"/>
-                <w:sz w:val="28"/>
-                <w:szCs w:val="28"/>
-                <w:lang w:eastAsia="ru-RU"/>
-              </w:rPr>
-              <w:t>«</w:t>
-            </w:r>
-            <w:r>
-              <w:rPr>
-                <w:rFonts w:eastAsia="Times New Roman" w:cs="Times New Roman"/>
-                <w:color w:val="180620"/>
-                <w:sz w:val="28"/>
-                <w:szCs w:val="28"/>
-                <w:lang w:eastAsia="ru-RU"/>
-              </w:rPr>
-              <w:t>weight</w:t>
-            </w:r>
-            <w:r>
-              <w:rPr>
-                <w:rFonts w:eastAsia="Times New Roman" w:cs="Times New Roman"/>
-                <w:color w:val="180620"/>
-                <w:sz w:val="28"/>
-                <w:szCs w:val="28"/>
-                <w:lang w:eastAsia="ru-RU"/>
-              </w:rPr>
-              <w:t>»</w:t>
-            </w:r>
-            <w:r>
-              <w:rPr>
-                <w:rFonts w:eastAsia="Times New Roman" w:cs="Times New Roman"/>
-                <w:color w:val="180620"/>
-                <w:sz w:val="28"/>
-                <w:szCs w:val="28"/>
-                <w:lang w:eastAsia="ru-RU"/>
-              </w:rPr>
-              <w:t xml:space="preserve"> покемона </w:t>
+              <w:t xml:space="preserve"> меньше </w:t>
+            </w:r>
+            <w:r>
+              <w:rPr>
+                <w:rFonts w:eastAsia="Times New Roman" w:cs="Times New Roman"/>
+                <w:color w:val="180620"/>
+                <w:sz w:val="28"/>
+                <w:szCs w:val="28"/>
+                <w:lang w:eastAsia="ru-RU"/>
+              </w:rPr>
+              <w:t>веса</w:t>
+            </w:r>
+            <w:r>
+              <w:rPr>
+                <w:rFonts w:eastAsia="Times New Roman" w:cs="Times New Roman"/>
+                <w:color w:val="180620"/>
+                <w:sz w:val="28"/>
+                <w:szCs w:val="28"/>
+                <w:lang w:eastAsia="ru-RU"/>
+              </w:rPr>
+              <w:t xml:space="preserve"> </w:t>
             </w:r>
             <w:r>
               <w:rPr>
@@ -1610,149 +1809,6 @@
                 <w:sz w:val="28"/>
                 <w:szCs w:val="28"/>
                 <w:lang w:eastAsia="ru-RU"/>
-              </w:rPr>
-              <w:t xml:space="preserve"> указано знач</w:t>
-            </w:r>
-            <w:r>
-              <w:rPr>
-                <w:rFonts w:eastAsia="Times New Roman" w:cs="Times New Roman"/>
-                <w:color w:val="180620"/>
-                <w:sz w:val="28"/>
-                <w:szCs w:val="28"/>
-                <w:lang w:eastAsia="ru-RU"/>
-              </w:rPr>
-              <w:t>ение </w:t>
-            </w:r>
-            <w:r>
-              <w:rPr>
-                <w:rFonts w:eastAsia="Times New Roman" w:cs="Times New Roman"/>
-                <w:color w:val="180620"/>
-                <w:sz w:val="28"/>
-                <w:szCs w:val="28"/>
-                <w:lang w:eastAsia="ru-RU"/>
-              </w:rPr>
-              <w:t>300</w:t>
-            </w:r>
-            <w:r>
-              <w:rPr>
-                <w:rFonts w:eastAsia="Times New Roman" w:cs="Times New Roman"/>
-                <w:color w:val="180620"/>
-                <w:sz w:val="28"/>
-                <w:szCs w:val="28"/>
-                <w:lang w:eastAsia="ru-RU"/>
-              </w:rPr>
-              <w:t>.</w:t>
-            </w:r>
-          </w:p>
-          <w:p>
-            <w:pPr>
-              <w:spacing w:after="0" w:line="240" w:lineRule="auto"/>
-              <w:rPr>
-                <w:rFonts w:ascii="MuseoSansCyrl-300" w:eastAsia="Times New Roman" w:hAnsi="MuseoSansCyrl-300" w:cs="Times New Roman"/>
-                <w:color w:val="180620"/>
-                <w:sz w:val="28"/>
-                <w:szCs w:val="28"/>
-                <w:lang w:val="en-US" w:eastAsia="ru-RU"/>
-              </w:rPr>
-            </w:pPr>
-            <w:r>
-              <w:rPr>
-                <w:rFonts w:eastAsia="Times New Roman" w:cs="Times New Roman"/>
-                <w:color w:val="180620"/>
-                <w:sz w:val="28"/>
-                <w:szCs w:val="28"/>
-                <w:lang w:val="en-US" w:eastAsia="ru-RU"/>
-              </w:rPr>
-              <w:t>Вес</w:t>
-            </w:r>
-            <w:r>
-              <w:rPr>
-                <w:rFonts w:eastAsia="Times New Roman" w:cs="Times New Roman"/>
-                <w:color w:val="180620"/>
-                <w:sz w:val="28"/>
-                <w:szCs w:val="28"/>
-                <w:lang w:val="en-US" w:eastAsia="ru-RU"/>
-              </w:rPr>
-              <w:t xml:space="preserve"> ra</w:t>
-            </w:r>
-            <w:r>
-              <w:rPr>
-                <w:rFonts w:eastAsia="Times New Roman" w:cs="Times New Roman"/>
-                <w:color w:val="180620"/>
-                <w:sz w:val="28"/>
-                <w:szCs w:val="28"/>
-                <w:lang w:val="en-US" w:eastAsia="ru-RU"/>
-              </w:rPr>
-              <w:t>t</w:t>
-            </w:r>
-            <w:r>
-              <w:rPr>
-                <w:rFonts w:eastAsia="Times New Roman" w:cs="Times New Roman"/>
-                <w:color w:val="180620"/>
-                <w:sz w:val="28"/>
-                <w:szCs w:val="28"/>
-                <w:lang w:val="en-US" w:eastAsia="ru-RU"/>
-              </w:rPr>
-              <w:t xml:space="preserve">tata </w:t>
-            </w:r>
-            <w:r>
-              <w:rPr>
-                <w:rFonts w:eastAsia="Times New Roman" w:cs="Times New Roman"/>
-                <w:color w:val="180620"/>
-                <w:sz w:val="28"/>
-                <w:szCs w:val="28"/>
-                <w:lang w:val="en-US" w:eastAsia="ru-RU"/>
-              </w:rPr>
-              <w:t>меньше</w:t>
-            </w:r>
-            <w:r>
-              <w:rPr>
-                <w:rFonts w:eastAsia="Times New Roman" w:cs="Times New Roman"/>
-                <w:color w:val="180620"/>
-                <w:sz w:val="28"/>
-                <w:szCs w:val="28"/>
-                <w:lang w:val="en-US" w:eastAsia="ru-RU"/>
-              </w:rPr>
-              <w:t xml:space="preserve"> </w:t>
-            </w:r>
-            <w:r>
-              <w:rPr>
-                <w:rFonts w:eastAsia="Times New Roman" w:cs="Times New Roman"/>
-                <w:color w:val="180620"/>
-                <w:sz w:val="28"/>
-                <w:szCs w:val="28"/>
-                <w:lang w:eastAsia="ru-RU"/>
-              </w:rPr>
-              <w:lastRenderedPageBreak/>
-              <w:t>веса</w:t>
-            </w:r>
-            <w:r>
-              <w:rPr>
-                <w:rFonts w:eastAsia="Times New Roman" w:cs="Times New Roman"/>
-                <w:color w:val="180620"/>
-                <w:sz w:val="28"/>
-                <w:szCs w:val="28"/>
-                <w:lang w:val="en-US" w:eastAsia="ru-RU"/>
-              </w:rPr>
-              <w:t xml:space="preserve"> </w:t>
-            </w:r>
-            <w:r>
-              <w:rPr>
-                <w:rFonts w:eastAsia="Times New Roman" w:cs="Times New Roman"/>
-                <w:color w:val="180620"/>
-                <w:sz w:val="28"/>
-                <w:szCs w:val="28"/>
-                <w:lang w:val="en-US" w:eastAsia="ru-RU"/>
-              </w:rPr>
-              <w:t>pidgeotto</w:t>
-            </w:r>
-            <w:r>
-              <w:rPr>
-                <w:rFonts w:eastAsia="Times New Roman" w:cs="Times New Roman"/>
-                <w:color w:val="180620"/>
-                <w:sz w:val="28"/>
-                <w:szCs w:val="28"/>
-                <w:lang w:val="en-US" w:eastAsia="ru-RU"/>
               </w:rPr>
               <w:t>.</w:t>
             </w:r>
@@ -1761,6 +1817,7 @@
         <w:tc>
           <w:tcPr>
             <w:tcW w:w="1984" w:type="dxa"/>
+            <w:vMerge w:val="restart"/>
             <w:shd w:val="clear" w:color="auto" w:fill="FFFFFF"/>
             <w:tcMar>
               <w:top w:w="142" w:type="dxa"/>
@@ -1797,6 +1854,9 @@
         <w:tc>
           <w:tcPr>
             <w:tcW w:w="1418" w:type="dxa"/>
+            <w:tcBorders>
+              <w:bottom w:val="nil"/>
+            </w:tcBorders>
             <w:shd w:val="clear" w:color="auto" w:fill="FFFFFF"/>
             <w:tcMar>
               <w:top w:w="142" w:type="dxa"/>
@@ -1827,6 +1887,196 @@
               </w:rPr>
               <w:t>Пройден успешно</w:t>
             </w:r>
+          </w:p>
+        </w:tc>
+      </w:tr>
+      <w:tr>
+        <w:trPr>
+          <w:trHeight w:val="449"/>
+        </w:trPr>
+        <w:tc>
+          <w:tcPr>
+            <w:tcW w:w="1433" w:type="dxa"/>
+            <w:vMerge/>
+            <w:shd w:val="clear" w:color="auto" w:fill="FFFFFF"/>
+            <w:tcMar>
+              <w:top w:w="142" w:type="dxa"/>
+              <w:left w:w="142" w:type="dxa"/>
+              <w:bottom w:w="295" w:type="dxa"/>
+              <w:right w:w="142" w:type="dxa"/>
+            </w:tcMar>
+            <w:hideMark/>
+          </w:tcPr>
+          <w:p>
+            <w:pPr>
+              <w:spacing w:after="0" w:line="240" w:lineRule="auto"/>
+              <w:jc w:val="center"/>
+              <w:rPr>
+                <w:rFonts w:eastAsia="Times New Roman" w:cs="Times New Roman"/>
+                <w:color w:val="180620"/>
+                <w:sz w:val="28"/>
+                <w:szCs w:val="28"/>
+                <w:lang w:eastAsia="ru-RU"/>
+              </w:rPr>
+            </w:pPr>
+          </w:p>
+        </w:tc>
+        <w:tc>
+          <w:tcPr>
+            <w:tcW w:w="3402" w:type="dxa"/>
+            <w:vMerge/>
+            <w:shd w:val="clear" w:color="auto" w:fill="FFFFFF"/>
+            <w:tcMar>
+              <w:top w:w="142" w:type="dxa"/>
+              <w:left w:w="142" w:type="dxa"/>
+              <w:bottom w:w="295" w:type="dxa"/>
+              <w:right w:w="142" w:type="dxa"/>
+            </w:tcMar>
+            <w:hideMark/>
+          </w:tcPr>
+          <w:p>
+            <w:pPr>
+              <w:spacing w:after="0" w:line="240" w:lineRule="auto"/>
+              <w:rPr>
+                <w:rFonts w:eastAsia="Times New Roman" w:cs="Times New Roman"/>
+                <w:color w:val="180620"/>
+                <w:sz w:val="28"/>
+                <w:szCs w:val="28"/>
+                <w:lang w:eastAsia="ru-RU"/>
+              </w:rPr>
+            </w:pPr>
+          </w:p>
+        </w:tc>
+        <w:tc>
+          <w:tcPr>
+            <w:tcW w:w="2977" w:type="dxa"/>
+            <w:vMerge/>
+            <w:shd w:val="clear" w:color="auto" w:fill="FFFFFF"/>
+            <w:tcMar>
+              <w:top w:w="142" w:type="dxa"/>
+              <w:left w:w="142" w:type="dxa"/>
+              <w:bottom w:w="295" w:type="dxa"/>
+              <w:right w:w="142" w:type="dxa"/>
+            </w:tcMar>
+            <w:hideMark/>
+          </w:tcPr>
+          <w:p>
+            <w:pPr>
+              <w:spacing w:after="0" w:line="240" w:lineRule="auto"/>
+              <w:rPr>
+                <w:rFonts w:eastAsia="Times New Roman" w:cs="Times New Roman"/>
+                <w:color w:val="180620"/>
+                <w:sz w:val="28"/>
+                <w:szCs w:val="28"/>
+                <w:lang w:eastAsia="ru-RU"/>
+              </w:rPr>
+            </w:pPr>
+          </w:p>
+        </w:tc>
+        <w:tc>
+          <w:tcPr>
+            <w:tcW w:w="1418" w:type="dxa"/>
+            <w:vMerge/>
+            <w:shd w:val="clear" w:color="auto" w:fill="FFFFFF"/>
+            <w:tcMar>
+              <w:top w:w="142" w:type="dxa"/>
+              <w:left w:w="142" w:type="dxa"/>
+              <w:bottom w:w="295" w:type="dxa"/>
+              <w:right w:w="142" w:type="dxa"/>
+            </w:tcMar>
+            <w:hideMark/>
+          </w:tcPr>
+          <w:p>
+            <w:pPr>
+              <w:spacing w:after="0" w:line="240" w:lineRule="auto"/>
+              <w:rPr>
+                <w:rFonts w:eastAsia="Times New Roman" w:cs="Times New Roman"/>
+                <w:color w:val="180620"/>
+                <w:sz w:val="28"/>
+                <w:szCs w:val="28"/>
+                <w:lang w:eastAsia="ru-RU"/>
+              </w:rPr>
+            </w:pPr>
+          </w:p>
+        </w:tc>
+        <w:tc>
+          <w:tcPr>
+            <w:tcW w:w="2693" w:type="dxa"/>
+            <w:vMerge/>
+            <w:shd w:val="clear" w:color="auto" w:fill="FFFFFF"/>
+            <w:tcMar>
+              <w:top w:w="142" w:type="dxa"/>
+              <w:left w:w="142" w:type="dxa"/>
+              <w:bottom w:w="295" w:type="dxa"/>
+              <w:right w:w="142" w:type="dxa"/>
+            </w:tcMar>
+            <w:hideMark/>
+          </w:tcPr>
+          <w:p>
+            <w:pPr>
+              <w:spacing w:after="0" w:line="240" w:lineRule="auto"/>
+              <w:rPr>
+                <w:rFonts w:ascii="MuseoSansCyrl-300" w:eastAsia="Times New Roman" w:hAnsi="MuseoSansCyrl-300" w:cs="Times New Roman"/>
+                <w:color w:val="180620"/>
+                <w:sz w:val="28"/>
+                <w:szCs w:val="28"/>
+                <w:lang w:eastAsia="ru-RU"/>
+              </w:rPr>
+            </w:pPr>
+          </w:p>
+        </w:tc>
+        <w:tc>
+          <w:tcPr>
+            <w:tcW w:w="1984" w:type="dxa"/>
+            <w:vMerge/>
+            <w:shd w:val="clear" w:color="auto" w:fill="FFFFFF"/>
+            <w:tcMar>
+              <w:top w:w="142" w:type="dxa"/>
+              <w:left w:w="142" w:type="dxa"/>
+              <w:bottom w:w="295" w:type="dxa"/>
+              <w:right w:w="142" w:type="dxa"/>
+            </w:tcMar>
+            <w:hideMark/>
+          </w:tcPr>
+          <w:p>
+            <w:pPr>
+              <w:spacing w:after="0" w:line="240" w:lineRule="auto"/>
+              <w:rPr>
+                <w:rFonts w:ascii="MuseoSansCyrl-300" w:eastAsia="Times New Roman" w:hAnsi="MuseoSansCyrl-300" w:cs="Times New Roman"/>
+                <w:color w:val="180620"/>
+                <w:sz w:val="28"/>
+                <w:szCs w:val="28"/>
+                <w:lang w:eastAsia="ru-RU"/>
+              </w:rPr>
+            </w:pPr>
+          </w:p>
+        </w:tc>
+        <w:tc>
+          <w:tcPr>
+            <w:tcW w:w="1418" w:type="dxa"/>
+            <w:tcBorders>
+              <w:top w:val="nil"/>
+            </w:tcBorders>
+            <w:shd w:val="clear" w:color="auto" w:fill="FFFFFF"/>
+            <w:tcMar>
+              <w:top w:w="142" w:type="dxa"/>
+              <w:left w:w="142" w:type="dxa"/>
+              <w:bottom w:w="295" w:type="dxa"/>
+              <w:right w:w="142" w:type="dxa"/>
+            </w:tcMar>
+            <w:hideMark/>
+          </w:tcPr>
+          <w:p>
+            <w:pPr>
+              <w:spacing w:after="0" w:line="240" w:lineRule="auto"/>
+              <w:rPr>
+                <w:rFonts w:ascii="MuseoSansCyrl-300" w:eastAsia="Times New Roman" w:hAnsi="MuseoSansCyrl-300" w:cs="Times New Roman"/>
+                <w:color w:val="180620"/>
+                <w:sz w:val="28"/>
+                <w:szCs w:val="28"/>
+                <w:lang w:eastAsia="ru-RU"/>
+              </w:rPr>
+            </w:pPr>
           </w:p>
         </w:tc>
       </w:tr>
@@ -1855,7 +2105,7 @@
                 <w:color w:val="180620"/>
                 <w:sz w:val="28"/>
                 <w:szCs w:val="28"/>
-                <w:lang w:eastAsia="ru-RU"/>
+                <w:lang w:val="en-US" w:eastAsia="ru-RU"/>
               </w:rPr>
             </w:pPr>
             <w:r>
@@ -1885,7 +2135,7 @@
                 <w:color w:val="180620"/>
                 <w:sz w:val="28"/>
                 <w:szCs w:val="28"/>
-                <w:lang w:eastAsia="ru-RU"/>
+                <w:lang w:val="en-US" w:eastAsia="ru-RU"/>
               </w:rPr>
               <w:t>2</w:t>
             </w:r>
@@ -1922,18 +2172,18 @@
                 <w:szCs w:val="28"/>
                 <w:lang w:eastAsia="ru-RU"/>
               </w:rPr>
-              <w:t>Проверка наличия способности run-away у покемона Rattata</w:t>
-            </w:r>
-          </w:p>
-          <w:p>
-            <w:pPr>
-              <w:spacing w:after="0" w:line="240" w:lineRule="auto"/>
-              <w:rPr>
-                <w:rFonts w:eastAsia="Times New Roman" w:cs="Times New Roman"/>
-                <w:color w:val="180620"/>
-                <w:sz w:val="28"/>
-                <w:szCs w:val="28"/>
-                <w:lang w:val="en-US" w:eastAsia="ru-RU"/>
+              <w:t>Получение списка покемонов и проверка наличия их имен (not null)</w:t>
+            </w:r>
+          </w:p>
+          <w:p>
+            <w:pPr>
+              <w:spacing w:after="0" w:line="240" w:lineRule="auto"/>
+              <w:rPr>
+                <w:rFonts w:eastAsia="Times New Roman" w:cs="Times New Roman"/>
+                <w:color w:val="180620"/>
+                <w:sz w:val="28"/>
+                <w:szCs w:val="28"/>
+                <w:lang w:eastAsia="ru-RU"/>
               </w:rPr>
             </w:pPr>
           </w:p>
@@ -1981,6 +2231,7 @@
           </w:p>
           <w:p>
             <w:pPr>
+              <w:spacing w:after="0" w:line="240" w:lineRule="auto"/>
               <w:rPr>
                 <w:rFonts w:ascii="MuseoSansCyrl-300" w:eastAsia="Times New Roman" w:hAnsi="MuseoSansCyrl-300" w:cs="Times New Roman"/>
                 <w:color w:val="180620"/>
@@ -2027,7 +2278,18 @@
                 <w:szCs w:val="28"/>
                 <w:lang w:eastAsia="ru-RU"/>
               </w:rPr>
-              <w:t xml:space="preserve"> до пол</w:t>
+              <w:t xml:space="preserve"> до </w:t>
+            </w:r>
+            <w:r>
+              <w:rPr>
+                <w:rFonts w:ascii="MuseoSansCyrl-300" w:eastAsia="Times New Roman" w:hAnsi="MuseoSansCyrl-300" w:cs="Times New Roman"/>
+                <w:color w:val="180620"/>
+                <w:sz w:val="28"/>
+                <w:szCs w:val="28"/>
+                <w:lang w:eastAsia="ru-RU"/>
+              </w:rPr>
+              <w:lastRenderedPageBreak/>
+              <w:t>пол</w:t>
             </w:r>
             <w:r>
               <w:rPr>
@@ -2057,23 +2319,65 @@
                 <w:szCs w:val="28"/>
                 <w:lang w:eastAsia="ru-RU"/>
               </w:rPr>
-              <w:t xml:space="preserve">: </w:t>
-            </w:r>
-            <w:r>
+              <w:t>:</w:t>
+            </w:r>
+          </w:p>
+          <w:p>
+            <w:pPr>
+              <w:spacing w:after="0" w:line="240" w:lineRule="auto"/>
               <w:rPr>
                 <w:color w:val="166CFA"/>
                 <w:sz w:val="32"/>
                 <w:szCs w:val="32"/>
               </w:rPr>
-              <w:t>https://pokeapi.co/api/v2/</w:t>
-            </w:r>
+            </w:pPr>
             <w:r>
               <w:rPr>
                 <w:color w:val="166CFA"/>
                 <w:sz w:val="32"/>
                 <w:szCs w:val="32"/>
               </w:rPr>
-              <w:t>pokemon/rattata</w:t>
+              <w:t>"https://pokeapi.co/api/v2/pokemon</w:t>
+            </w:r>
+            <w:r>
+              <w:rPr>
+                <w:color w:val="166CFA"/>
+                <w:sz w:val="32"/>
+                <w:szCs w:val="32"/>
+              </w:rPr>
+              <w:br/>
+            </w:r>
+            <w:r>
+              <w:rPr>
+                <w:color w:val="166CFA"/>
+                <w:sz w:val="32"/>
+                <w:szCs w:val="32"/>
+              </w:rPr>
+              <w:t>?</w:t>
+            </w:r>
+            <w:r>
+              <w:rPr>
+                <w:color w:val="166CFA"/>
+                <w:sz w:val="32"/>
+                <w:szCs w:val="32"/>
+              </w:rPr>
+              <w:t>limit=</w:t>
+            </w:r>
+            <w:r>
+              <w:rPr>
+                <w:color w:val="166CFA"/>
+                <w:sz w:val="32"/>
+                <w:szCs w:val="32"/>
+              </w:rPr>
+              <w:t>10</w:t>
+            </w:r>
+            <w:r>
+              <w:rPr>
+                <w:color w:val="166CFA"/>
+                <w:sz w:val="32"/>
+                <w:szCs w:val="32"/>
+              </w:rPr>
+              <w:t>"</w:t>
             </w:r>
           </w:p>
           <w:p>
@@ -2122,66 +2426,58 @@
             <w:pPr>
               <w:spacing w:after="0" w:line="240" w:lineRule="auto"/>
               <w:rPr>
-                <w:rFonts w:eastAsia="Times New Roman" w:cs="Times New Roman"/>
-                <w:color w:val="180620"/>
-                <w:sz w:val="28"/>
-                <w:szCs w:val="28"/>
-                <w:lang w:eastAsia="ru-RU"/>
-              </w:rPr>
-            </w:pPr>
-            <w:r>
-              <w:rPr>
-                <w:rFonts w:eastAsia="Times New Roman" w:cs="Times New Roman"/>
-                <w:color w:val="180620"/>
-                <w:sz w:val="28"/>
-                <w:szCs w:val="28"/>
-                <w:lang w:eastAsia="ru-RU"/>
-              </w:rPr>
-              <w:t xml:space="preserve">Найдите в </w:t>
-            </w:r>
-            <w:r>
-              <w:rPr>
-                <w:rFonts w:eastAsia="Times New Roman" w:cs="Times New Roman"/>
-                <w:color w:val="180620"/>
-                <w:sz w:val="28"/>
-                <w:szCs w:val="28"/>
-                <w:lang w:eastAsia="ru-RU"/>
-              </w:rPr>
-              <w:t xml:space="preserve"> </w:t>
-            </w:r>
-            <w:r>
-              <w:rPr>
-                <w:rFonts w:eastAsia="Times New Roman" w:cs="Times New Roman"/>
-                <w:color w:val="180620"/>
-                <w:sz w:val="28"/>
-                <w:szCs w:val="28"/>
-                <w:lang w:eastAsia="ru-RU"/>
-              </w:rPr>
-              <w:t xml:space="preserve">полученном </w:t>
-            </w:r>
-            <w:r>
-              <w:rPr>
-                <w:rFonts w:eastAsia="Times New Roman" w:cs="Times New Roman"/>
-                <w:color w:val="180620"/>
-                <w:sz w:val="28"/>
-                <w:szCs w:val="28"/>
-                <w:lang w:eastAsia="ru-RU"/>
-              </w:rPr>
-              <w:t>спис</w:t>
-            </w:r>
-            <w:r>
-              <w:rPr>
-                <w:rFonts w:eastAsia="Times New Roman" w:cs="Times New Roman"/>
-                <w:color w:val="180620"/>
-                <w:sz w:val="28"/>
-                <w:szCs w:val="28"/>
-                <w:lang w:eastAsia="ru-RU"/>
-              </w:rPr>
-              <w:t xml:space="preserve">ке данных о покемоне в массиве </w:t>
-            </w:r>
-            <w:r>
-              <w:rPr>
-                <w:rFonts w:eastAsia="Times New Roman" w:cs="Times New Roman"/>
+                <w:rFonts w:ascii="MuseoSansCyrl-300" w:eastAsia="Times New Roman" w:hAnsi="MuseoSansCyrl-300" w:cs="Times New Roman"/>
+                <w:color w:val="180620"/>
+                <w:sz w:val="28"/>
+                <w:szCs w:val="28"/>
+                <w:lang w:eastAsia="ru-RU"/>
+              </w:rPr>
+            </w:pPr>
+          </w:p>
+          <w:p>
+            <w:pPr>
+              <w:spacing w:after="0" w:line="240" w:lineRule="auto"/>
+              <w:rPr>
+                <w:rFonts w:eastAsia="Times New Roman" w:cs="Times New Roman"/>
+                <w:color w:val="180620"/>
+                <w:sz w:val="28"/>
+                <w:szCs w:val="28"/>
+                <w:lang w:eastAsia="ru-RU"/>
+              </w:rPr>
+            </w:pPr>
+            <w:r>
+              <w:rPr>
+                <w:rFonts w:ascii="MuseoSansCyrl-300" w:eastAsia="Times New Roman" w:hAnsi="MuseoSansCyrl-300" w:cs="Times New Roman"/>
+                <w:color w:val="180620"/>
+                <w:sz w:val="28"/>
+                <w:szCs w:val="28"/>
+                <w:lang w:eastAsia="ru-RU"/>
+              </w:rPr>
+              <w:t>Найд</w:t>
+            </w:r>
+            <w:r>
+              <w:rPr>
+                <w:rFonts w:ascii="MuseoSansCyrl-300" w:eastAsia="Times New Roman" w:hAnsi="MuseoSansCyrl-300" w:cs="Times New Roman"/>
+                <w:color w:val="180620"/>
+                <w:sz w:val="28"/>
+                <w:szCs w:val="28"/>
+                <w:lang w:eastAsia="ru-RU"/>
+              </w:rPr>
+              <w:t xml:space="preserve">ите </w:t>
+            </w:r>
+            <w:r>
+              <w:rPr>
+                <w:rFonts w:ascii="MuseoSansCyrl-300" w:eastAsia="Times New Roman" w:hAnsi="MuseoSansCyrl-300" w:cs="Times New Roman"/>
+                <w:color w:val="180620"/>
+                <w:sz w:val="28"/>
+                <w:szCs w:val="28"/>
+                <w:lang w:eastAsia="ru-RU"/>
+              </w:rPr>
+              <w:t xml:space="preserve">имена покемонов в значениях полей </w:t>
+            </w:r>
+            <w:r>
+              <w:rPr>
+                <w:rFonts w:ascii="MuseoSansCyrl-300" w:eastAsia="Times New Roman" w:hAnsi="MuseoSansCyrl-300" w:cs="Times New Roman" w:hint="eastAsia"/>
                 <w:color w:val="180620"/>
                 <w:sz w:val="28"/>
                 <w:szCs w:val="28"/>
@@ -2191,114 +2487,23 @@
             </w:r>
             <w:r>
               <w:rPr>
-                <w:rFonts w:eastAsia="Times New Roman" w:cs="Times New Roman"/>
-                <w:color w:val="180620"/>
-                <w:sz w:val="28"/>
-                <w:szCs w:val="28"/>
-                <w:lang w:eastAsia="ru-RU"/>
-              </w:rPr>
-              <w:t>abilities</w:t>
-            </w:r>
-            <w:r>
-              <w:rPr>
-                <w:rFonts w:eastAsia="Times New Roman" w:cs="Times New Roman"/>
+                <w:rFonts w:ascii="MuseoSansCyrl-300" w:eastAsia="Times New Roman" w:hAnsi="MuseoSansCyrl-300" w:cs="Times New Roman"/>
+                <w:color w:val="180620"/>
+                <w:sz w:val="28"/>
+                <w:szCs w:val="28"/>
+                <w:lang w:eastAsia="ru-RU"/>
+              </w:rPr>
+              <w:t>name</w:t>
+            </w:r>
+            <w:r>
+              <w:rPr>
+                <w:rFonts w:ascii="MuseoSansCyrl-300" w:eastAsia="Times New Roman" w:hAnsi="MuseoSansCyrl-300" w:cs="Times New Roman" w:hint="eastAsia"/>
                 <w:color w:val="180620"/>
                 <w:sz w:val="28"/>
                 <w:szCs w:val="28"/>
                 <w:lang w:eastAsia="ru-RU"/>
               </w:rPr>
               <w:t>»</w:t>
-            </w:r>
-            <w:r>
-              <w:rPr>
-                <w:rFonts w:eastAsia="Times New Roman" w:cs="Times New Roman"/>
-                <w:color w:val="180620"/>
-                <w:sz w:val="28"/>
-                <w:szCs w:val="28"/>
-                <w:lang w:eastAsia="ru-RU"/>
-              </w:rPr>
-              <w:t xml:space="preserve"> </w:t>
-            </w:r>
-            <w:r>
-              <w:rPr>
-                <w:rFonts w:eastAsia="Times New Roman" w:cs="Times New Roman"/>
-                <w:color w:val="180620"/>
-                <w:sz w:val="28"/>
-                <w:szCs w:val="28"/>
-                <w:lang w:eastAsia="ru-RU"/>
-              </w:rPr>
-              <w:t xml:space="preserve"> </w:t>
-            </w:r>
-            <w:r>
-              <w:rPr>
-                <w:rFonts w:eastAsia="Times New Roman" w:cs="Times New Roman"/>
-                <w:color w:val="180620"/>
-                <w:sz w:val="28"/>
-                <w:szCs w:val="28"/>
-                <w:lang w:eastAsia="ru-RU"/>
-              </w:rPr>
-              <w:lastRenderedPageBreak/>
-              <w:t xml:space="preserve">первый </w:t>
-            </w:r>
-            <w:r>
-              <w:rPr>
-                <w:rFonts w:eastAsia="Times New Roman" w:cs="Times New Roman"/>
-                <w:color w:val="180620"/>
-                <w:sz w:val="28"/>
-                <w:szCs w:val="28"/>
-                <w:lang w:eastAsia="ru-RU"/>
-              </w:rPr>
-              <w:t xml:space="preserve">элемент </w:t>
-            </w:r>
-            <w:r>
-              <w:rPr>
-                <w:rFonts w:eastAsia="Times New Roman" w:cs="Times New Roman"/>
-                <w:color w:val="180620"/>
-                <w:sz w:val="28"/>
-                <w:szCs w:val="28"/>
-                <w:lang w:eastAsia="ru-RU"/>
-              </w:rPr>
-              <w:t>«</w:t>
-            </w:r>
-            <w:r>
-              <w:rPr>
-                <w:rFonts w:eastAsia="Times New Roman" w:cs="Times New Roman"/>
-                <w:color w:val="180620"/>
-                <w:sz w:val="28"/>
-                <w:szCs w:val="28"/>
-                <w:lang w:val="en-US" w:eastAsia="ru-RU"/>
-              </w:rPr>
-              <w:t>ability</w:t>
-            </w:r>
-            <w:r>
-              <w:rPr>
-                <w:rFonts w:eastAsia="Times New Roman" w:cs="Times New Roman"/>
-                <w:color w:val="180620"/>
-                <w:sz w:val="28"/>
-                <w:szCs w:val="28"/>
-                <w:lang w:eastAsia="ru-RU"/>
-              </w:rPr>
-              <w:t xml:space="preserve">». </w:t>
-            </w:r>
-            <w:r>
-              <w:rPr>
-                <w:rFonts w:eastAsia="Times New Roman" w:cs="Times New Roman"/>
-                <w:color w:val="180620"/>
-                <w:sz w:val="28"/>
-                <w:szCs w:val="28"/>
-                <w:lang w:eastAsia="ru-RU"/>
-              </w:rPr>
-              <w:t>Н</w:t>
-            </w:r>
-            <w:r>
-              <w:rPr>
-                <w:rFonts w:eastAsia="Times New Roman" w:cs="Times New Roman"/>
-                <w:color w:val="180620"/>
-                <w:sz w:val="28"/>
-                <w:szCs w:val="28"/>
-                <w:lang w:eastAsia="ru-RU"/>
-              </w:rPr>
-              <w:t>айдите в одном из полей «name»  значение «run-away»</w:t>
             </w:r>
           </w:p>
         </w:tc>
@@ -2326,6 +2531,18 @@
               </w:rPr>
             </w:pPr>
           </w:p>
+          <w:p>
+            <w:pPr>
+              <w:spacing w:after="0" w:line="240" w:lineRule="auto"/>
+              <w:rPr>
+                <w:rFonts w:eastAsia="Times New Roman" w:cs="Times New Roman"/>
+                <w:color w:val="180620"/>
+                <w:sz w:val="28"/>
+                <w:szCs w:val="28"/>
+                <w:lang w:eastAsia="ru-RU"/>
+              </w:rPr>
+            </w:pPr>
+          </w:p>
         </w:tc>
         <w:tc>
           <w:tcPr>
@@ -2343,22 +2560,62 @@
             <w:pPr>
               <w:spacing w:after="0" w:line="240" w:lineRule="auto"/>
               <w:rPr>
-                <w:rFonts w:ascii="MuseoSansCyrl-300" w:eastAsia="Times New Roman" w:hAnsi="MuseoSansCyrl-300" w:cs="Times New Roman"/>
-                <w:color w:val="180620"/>
-                <w:sz w:val="28"/>
-                <w:szCs w:val="28"/>
-                <w:lang w:eastAsia="ru-RU"/>
-              </w:rPr>
-            </w:pPr>
-            <w:r>
-              <w:rPr>
-                <w:rFonts w:eastAsia="Times New Roman" w:cs="Times New Roman"/>
-                <w:color w:val="180620"/>
-                <w:sz w:val="28"/>
-                <w:szCs w:val="28"/>
-                <w:lang w:eastAsia="ru-RU"/>
-              </w:rPr>
-              <w:t>Для поле «name»  найдено значение «run-away»</w:t>
+                <w:rFonts w:eastAsia="Times New Roman" w:cs="Times New Roman"/>
+                <w:color w:val="180620"/>
+                <w:sz w:val="28"/>
+                <w:szCs w:val="28"/>
+                <w:lang w:eastAsia="ru-RU"/>
+              </w:rPr>
+            </w:pPr>
+            <w:r>
+              <w:rPr>
+                <w:rFonts w:ascii="MuseoSansCyrl-300" w:eastAsia="Times New Roman" w:hAnsi="MuseoSansCyrl-300" w:cs="Times New Roman"/>
+                <w:color w:val="180620"/>
+                <w:sz w:val="28"/>
+                <w:szCs w:val="28"/>
+                <w:lang w:eastAsia="ru-RU"/>
+              </w:rPr>
+              <w:t xml:space="preserve">В значениях полей </w:t>
+            </w:r>
+            <w:r>
+              <w:rPr>
+                <w:rFonts w:ascii="MuseoSansCyrl-300" w:eastAsia="Times New Roman" w:hAnsi="MuseoSansCyrl-300" w:cs="Times New Roman" w:hint="eastAsia"/>
+                <w:color w:val="180620"/>
+                <w:sz w:val="28"/>
+                <w:szCs w:val="28"/>
+                <w:lang w:eastAsia="ru-RU"/>
+              </w:rPr>
+              <w:t>«</w:t>
+            </w:r>
+            <w:r>
+              <w:rPr>
+                <w:rFonts w:ascii="MuseoSansCyrl-300" w:eastAsia="Times New Roman" w:hAnsi="MuseoSansCyrl-300" w:cs="Times New Roman"/>
+                <w:color w:val="180620"/>
+                <w:sz w:val="28"/>
+                <w:szCs w:val="28"/>
+                <w:lang w:eastAsia="ru-RU"/>
+              </w:rPr>
+              <w:t>name</w:t>
+            </w:r>
+            <w:r>
+              <w:rPr>
+                <w:rFonts w:ascii="MuseoSansCyrl-300" w:eastAsia="Times New Roman" w:hAnsi="MuseoSansCyrl-300" w:cs="Times New Roman" w:hint="eastAsia"/>
+                <w:color w:val="180620"/>
+                <w:sz w:val="28"/>
+                <w:szCs w:val="28"/>
+                <w:lang w:eastAsia="ru-RU"/>
+              </w:rPr>
+              <w:t>»</w:t>
+            </w:r>
+            <w:r>
+              <w:rPr>
+                <w:rFonts w:ascii="MuseoSansCyrl-300" w:eastAsia="Times New Roman" w:hAnsi="MuseoSansCyrl-300" w:cs="Times New Roman"/>
+                <w:color w:val="180620"/>
+                <w:sz w:val="28"/>
+                <w:szCs w:val="28"/>
+                <w:lang w:eastAsia="ru-RU"/>
+              </w:rPr>
+              <w:t xml:space="preserve"> везде присутствуют имена покемонов</w:t>
             </w:r>
           </w:p>
         </w:tc>
@@ -2433,799 +2690,10 @@
           </w:p>
         </w:tc>
       </w:tr>
-      <w:tr>
-        <w:trPr>
-          <w:trHeight w:val="449"/>
-        </w:trPr>
-        <w:tc>
-          <w:tcPr>
-            <w:tcW w:w="1433" w:type="dxa"/>
-            <w:shd w:val="clear" w:color="auto" w:fill="FFFFFF"/>
-            <w:tcMar>
-              <w:top w:w="142" w:type="dxa"/>
-              <w:left w:w="142" w:type="dxa"/>
-              <w:bottom w:w="295" w:type="dxa"/>
-              <w:right w:w="142" w:type="dxa"/>
-            </w:tcMar>
-            <w:hideMark/>
-          </w:tcPr>
-          <w:p>
-            <w:pPr>
-              <w:spacing w:after="0" w:line="240" w:lineRule="auto"/>
-              <w:jc w:val="center"/>
-              <w:rPr>
-                <w:rFonts w:eastAsia="Times New Roman" w:cs="Times New Roman"/>
-                <w:color w:val="180620"/>
-                <w:sz w:val="28"/>
-                <w:szCs w:val="28"/>
-                <w:lang w:eastAsia="ru-RU"/>
-              </w:rPr>
-            </w:pPr>
-            <w:r>
-              <w:rPr>
-                <w:rFonts w:ascii="MuseoSansCyrl-300" w:eastAsia="Times New Roman" w:hAnsi="MuseoSansCyrl-300" w:cs="Times New Roman"/>
-                <w:color w:val="180620"/>
-                <w:sz w:val="28"/>
-                <w:szCs w:val="28"/>
-                <w:lang w:val="en-US" w:eastAsia="ru-RU"/>
-              </w:rPr>
-              <w:lastRenderedPageBreak/>
-              <w:t>TC</w:t>
-            </w:r>
-            <w:r>
-              <w:rPr>
-                <w:rFonts w:ascii="MuseoSansCyrl-300" w:eastAsia="Times New Roman" w:hAnsi="MuseoSansCyrl-300" w:cs="Times New Roman"/>
-                <w:color w:val="180620"/>
-                <w:sz w:val="28"/>
-                <w:szCs w:val="28"/>
-                <w:lang w:eastAsia="ru-RU"/>
-              </w:rPr>
-              <w:t>0</w:t>
-            </w:r>
-            <w:r>
-              <w:rPr>
-                <w:rFonts w:eastAsia="Times New Roman" w:cs="Times New Roman"/>
-                <w:color w:val="180620"/>
-                <w:sz w:val="28"/>
-                <w:szCs w:val="28"/>
-                <w:lang w:eastAsia="ru-RU"/>
-              </w:rPr>
-              <w:t>3</w:t>
-            </w:r>
-          </w:p>
-        </w:tc>
-        <w:tc>
-          <w:tcPr>
-            <w:tcW w:w="3402" w:type="dxa"/>
-            <w:shd w:val="clear" w:color="auto" w:fill="FFFFFF"/>
-            <w:tcMar>
-              <w:top w:w="142" w:type="dxa"/>
-              <w:left w:w="142" w:type="dxa"/>
-              <w:bottom w:w="295" w:type="dxa"/>
-              <w:right w:w="142" w:type="dxa"/>
-            </w:tcMar>
-            <w:hideMark/>
-          </w:tcPr>
-          <w:p>
-            <w:pPr>
-              <w:spacing w:after="0" w:line="240" w:lineRule="auto"/>
-              <w:rPr>
-                <w:rFonts w:ascii="MuseoSansCyrl-300" w:eastAsia="Times New Roman" w:hAnsi="MuseoSansCyrl-300" w:cs="Times New Roman"/>
-                <w:color w:val="180620"/>
-                <w:sz w:val="28"/>
-                <w:szCs w:val="28"/>
-                <w:lang w:eastAsia="ru-RU"/>
-              </w:rPr>
-            </w:pPr>
-            <w:r>
-              <w:rPr>
-                <w:rFonts w:ascii="MuseoSansCyrl-300" w:eastAsia="Times New Roman" w:hAnsi="MuseoSansCyrl-300" w:cs="Times New Roman"/>
-                <w:color w:val="180620"/>
-                <w:sz w:val="28"/>
-                <w:szCs w:val="28"/>
-                <w:lang w:eastAsia="ru-RU"/>
-              </w:rPr>
-              <w:t>Получение списка покемонов и проверка наличия их имен (not null)</w:t>
-            </w:r>
-          </w:p>
-          <w:p>
-            <w:pPr>
-              <w:spacing w:after="0" w:line="240" w:lineRule="auto"/>
-              <w:rPr>
-                <w:rFonts w:eastAsia="Times New Roman" w:cs="Times New Roman"/>
-                <w:color w:val="180620"/>
-                <w:sz w:val="28"/>
-                <w:szCs w:val="28"/>
-                <w:lang w:eastAsia="ru-RU"/>
-              </w:rPr>
-            </w:pPr>
-          </w:p>
-        </w:tc>
-        <w:tc>
-          <w:tcPr>
-            <w:tcW w:w="2977" w:type="dxa"/>
-            <w:shd w:val="clear" w:color="auto" w:fill="FFFFFF"/>
-            <w:tcMar>
-              <w:top w:w="142" w:type="dxa"/>
-              <w:left w:w="142" w:type="dxa"/>
-              <w:bottom w:w="295" w:type="dxa"/>
-              <w:right w:w="142" w:type="dxa"/>
-            </w:tcMar>
-            <w:hideMark/>
-          </w:tcPr>
-          <w:p>
-            <w:pPr>
-              <w:rPr>
-                <w:color w:val="166CFA"/>
-                <w:sz w:val="32"/>
-                <w:szCs w:val="32"/>
-              </w:rPr>
-            </w:pPr>
-            <w:r>
-              <w:rPr>
-                <w:rFonts w:ascii="MuseoSansCyrl-300" w:eastAsia="Times New Roman" w:hAnsi="MuseoSansCyrl-300" w:cs="Times New Roman"/>
-                <w:color w:val="180620"/>
-                <w:sz w:val="28"/>
-                <w:szCs w:val="28"/>
-                <w:lang w:eastAsia="ru-RU"/>
-              </w:rPr>
-              <w:t>Откройте сайт </w:t>
-            </w:r>
-            <w:hyperlink r:id="rId11" w:history="1">
-              <w:r>
-                <w:rPr>
-                  <w:rStyle w:val="a4"/>
-                  <w:sz w:val="32"/>
-                  <w:szCs w:val="32"/>
-                </w:rPr>
-                <w:t>https://pokeapi.co/</w:t>
-              </w:r>
-            </w:hyperlink>
-          </w:p>
-          <w:p>
-            <w:pPr>
-              <w:rPr>
-                <w:color w:val="166CFA"/>
-                <w:sz w:val="32"/>
-                <w:szCs w:val="32"/>
-              </w:rPr>
-            </w:pPr>
-            <w:r>
-              <w:rPr>
-                <w:rFonts w:ascii="MuseoSansCyrl-300" w:eastAsia="Times New Roman" w:hAnsi="MuseoSansCyrl-300" w:cs="Times New Roman"/>
-                <w:color w:val="180620"/>
-                <w:sz w:val="28"/>
-                <w:szCs w:val="28"/>
-                <w:lang w:eastAsia="ru-RU"/>
-              </w:rPr>
-              <w:t>Д</w:t>
-            </w:r>
-            <w:r>
-              <w:rPr>
-                <w:rFonts w:ascii="MuseoSansCyrl-300" w:eastAsia="Times New Roman" w:hAnsi="MuseoSansCyrl-300" w:cs="Times New Roman"/>
-                <w:color w:val="180620"/>
-                <w:sz w:val="28"/>
-                <w:szCs w:val="28"/>
-                <w:lang w:eastAsia="ru-RU"/>
-              </w:rPr>
-              <w:t>ополните</w:t>
-            </w:r>
-            <w:r>
-              <w:rPr>
-                <w:rFonts w:ascii="MuseoSansCyrl-300" w:eastAsia="Times New Roman" w:hAnsi="MuseoSansCyrl-300" w:cs="Times New Roman"/>
-                <w:color w:val="180620"/>
-                <w:sz w:val="28"/>
-                <w:szCs w:val="28"/>
-                <w:lang w:eastAsia="ru-RU"/>
-              </w:rPr>
-              <w:t xml:space="preserve"> url</w:t>
-            </w:r>
-            <w:r>
-              <w:rPr>
-                <w:rFonts w:ascii="MuseoSansCyrl-300" w:eastAsia="Times New Roman" w:hAnsi="MuseoSansCyrl-300" w:cs="Times New Roman"/>
-                <w:color w:val="180620"/>
-                <w:sz w:val="28"/>
-                <w:szCs w:val="28"/>
-                <w:lang w:eastAsia="ru-RU"/>
-              </w:rPr>
-              <w:t xml:space="preserve"> до пол</w:t>
-            </w:r>
-            <w:r>
-              <w:rPr>
-                <w:rFonts w:ascii="MuseoSansCyrl-300" w:eastAsia="Times New Roman" w:hAnsi="MuseoSansCyrl-300" w:cs="Times New Roman"/>
-                <w:color w:val="180620"/>
-                <w:sz w:val="28"/>
-                <w:szCs w:val="28"/>
-                <w:lang w:eastAsia="ru-RU"/>
-              </w:rPr>
-              <w:t>у</w:t>
-            </w:r>
-            <w:r>
-              <w:rPr>
-                <w:rFonts w:ascii="MuseoSansCyrl-300" w:eastAsia="Times New Roman" w:hAnsi="MuseoSansCyrl-300" w:cs="Times New Roman"/>
-                <w:color w:val="180620"/>
-                <w:sz w:val="28"/>
-                <w:szCs w:val="28"/>
-                <w:lang w:eastAsia="ru-RU"/>
-              </w:rPr>
-              <w:t>чения</w:t>
-            </w:r>
-            <w:r>
-              <w:rPr>
-                <w:rFonts w:ascii="MuseoSansCyrl-300" w:eastAsia="Times New Roman" w:hAnsi="MuseoSansCyrl-300" w:cs="Times New Roman"/>
-                <w:color w:val="180620"/>
-                <w:sz w:val="28"/>
-                <w:szCs w:val="28"/>
-                <w:lang w:eastAsia="ru-RU"/>
-              </w:rPr>
-              <w:t xml:space="preserve">: </w:t>
-            </w:r>
-            <w:hyperlink r:id="rId12" w:history="1">
-              <w:r>
-                <w:rPr>
-                  <w:rStyle w:val="a4"/>
-                  <w:sz w:val="32"/>
-                  <w:szCs w:val="32"/>
-                </w:rPr>
-                <w:t>https://pokeapi.co/api/v2/pokemon</w:t>
-              </w:r>
-            </w:hyperlink>
-          </w:p>
-          <w:p>
-            <w:pPr>
-              <w:rPr>
-                <w:rFonts w:ascii="MuseoSansCyrl-300" w:eastAsia="Times New Roman" w:hAnsi="MuseoSansCyrl-300" w:cs="Times New Roman"/>
-                <w:color w:val="180620"/>
-                <w:sz w:val="28"/>
-                <w:szCs w:val="28"/>
-                <w:lang w:eastAsia="ru-RU"/>
-              </w:rPr>
-            </w:pPr>
-            <w:r>
-              <w:rPr>
-                <w:rFonts w:ascii="MuseoSansCyrl-300" w:eastAsia="Times New Roman" w:hAnsi="MuseoSansCyrl-300" w:cs="Times New Roman"/>
-                <w:color w:val="180620"/>
-                <w:sz w:val="28"/>
-                <w:szCs w:val="28"/>
-                <w:lang w:eastAsia="ru-RU"/>
-              </w:rPr>
-              <w:t>В поле «</w:t>
-            </w:r>
-            <w:r>
-              <w:rPr>
-                <w:rFonts w:ascii="MuseoSansCyrl-300" w:eastAsia="Times New Roman" w:hAnsi="MuseoSansCyrl-300" w:cs="Times New Roman"/>
-                <w:color w:val="180620"/>
-                <w:sz w:val="28"/>
-                <w:szCs w:val="28"/>
-                <w:lang w:val="en-US" w:eastAsia="ru-RU"/>
-              </w:rPr>
-              <w:t>count</w:t>
-            </w:r>
-            <w:r>
-              <w:rPr>
-                <w:rFonts w:ascii="MuseoSansCyrl-300" w:eastAsia="Times New Roman" w:hAnsi="MuseoSansCyrl-300" w:cs="Times New Roman" w:hint="eastAsia"/>
-                <w:color w:val="180620"/>
-                <w:sz w:val="28"/>
-                <w:szCs w:val="28"/>
-                <w:lang w:eastAsia="ru-RU"/>
-              </w:rPr>
-              <w:t>»</w:t>
-            </w:r>
-            <w:r>
-              <w:rPr>
-                <w:rFonts w:ascii="MuseoSansCyrl-300" w:eastAsia="Times New Roman" w:hAnsi="MuseoSansCyrl-300" w:cs="Times New Roman"/>
-                <w:color w:val="180620"/>
-                <w:sz w:val="28"/>
-                <w:szCs w:val="28"/>
-                <w:lang w:eastAsia="ru-RU"/>
-              </w:rPr>
-              <w:t xml:space="preserve"> найдите значение 1279</w:t>
-            </w:r>
-          </w:p>
-          <w:p>
-            <w:pPr>
-              <w:spacing w:after="0" w:line="240" w:lineRule="auto"/>
-              <w:rPr>
-                <w:rFonts w:ascii="MuseoSansCyrl-300" w:eastAsia="Times New Roman" w:hAnsi="MuseoSansCyrl-300" w:cs="Times New Roman"/>
-                <w:color w:val="180620"/>
-                <w:sz w:val="28"/>
-                <w:szCs w:val="28"/>
-                <w:lang w:eastAsia="ru-RU"/>
-              </w:rPr>
-            </w:pPr>
-            <w:r>
-              <w:rPr>
-                <w:rFonts w:ascii="MuseoSansCyrl-300" w:eastAsia="Times New Roman" w:hAnsi="MuseoSansCyrl-300" w:cs="Times New Roman"/>
-                <w:color w:val="180620"/>
-                <w:sz w:val="28"/>
-                <w:szCs w:val="28"/>
-                <w:lang w:eastAsia="ru-RU"/>
-              </w:rPr>
-              <w:t>Д</w:t>
-            </w:r>
-            <w:r>
-              <w:rPr>
-                <w:rFonts w:ascii="MuseoSansCyrl-300" w:eastAsia="Times New Roman" w:hAnsi="MuseoSansCyrl-300" w:cs="Times New Roman"/>
-                <w:color w:val="180620"/>
-                <w:sz w:val="28"/>
-                <w:szCs w:val="28"/>
-                <w:lang w:eastAsia="ru-RU"/>
-              </w:rPr>
-              <w:t>ополните</w:t>
-            </w:r>
-            <w:r>
-              <w:rPr>
-                <w:rFonts w:ascii="MuseoSansCyrl-300" w:eastAsia="Times New Roman" w:hAnsi="MuseoSansCyrl-300" w:cs="Times New Roman"/>
-                <w:color w:val="180620"/>
-                <w:sz w:val="28"/>
-                <w:szCs w:val="28"/>
-                <w:lang w:eastAsia="ru-RU"/>
-              </w:rPr>
-              <w:t xml:space="preserve"> url</w:t>
-            </w:r>
-            <w:r>
-              <w:rPr>
-                <w:rFonts w:ascii="MuseoSansCyrl-300" w:eastAsia="Times New Roman" w:hAnsi="MuseoSansCyrl-300" w:cs="Times New Roman"/>
-                <w:color w:val="180620"/>
-                <w:sz w:val="28"/>
-                <w:szCs w:val="28"/>
-                <w:lang w:eastAsia="ru-RU"/>
-              </w:rPr>
-              <w:t xml:space="preserve"> до пол</w:t>
-            </w:r>
-            <w:r>
-              <w:rPr>
-                <w:rFonts w:ascii="MuseoSansCyrl-300" w:eastAsia="Times New Roman" w:hAnsi="MuseoSansCyrl-300" w:cs="Times New Roman"/>
-                <w:color w:val="180620"/>
-                <w:sz w:val="28"/>
-                <w:szCs w:val="28"/>
-                <w:lang w:eastAsia="ru-RU"/>
-              </w:rPr>
-              <w:t>у</w:t>
-            </w:r>
-            <w:r>
-              <w:rPr>
-                <w:rFonts w:ascii="MuseoSansCyrl-300" w:eastAsia="Times New Roman" w:hAnsi="MuseoSansCyrl-300" w:cs="Times New Roman"/>
-                <w:color w:val="180620"/>
-                <w:sz w:val="28"/>
-                <w:szCs w:val="28"/>
-                <w:lang w:eastAsia="ru-RU"/>
-              </w:rPr>
-              <w:t>чения</w:t>
-            </w:r>
-            <w:r>
-              <w:rPr>
-                <w:rFonts w:ascii="MuseoSansCyrl-300" w:eastAsia="Times New Roman" w:hAnsi="MuseoSansCyrl-300" w:cs="Times New Roman"/>
-                <w:color w:val="180620"/>
-                <w:sz w:val="28"/>
-                <w:szCs w:val="28"/>
-                <w:lang w:eastAsia="ru-RU"/>
-              </w:rPr>
-              <w:t>:</w:t>
-            </w:r>
-          </w:p>
-          <w:p>
-            <w:pPr>
-              <w:spacing w:after="0" w:line="240" w:lineRule="auto"/>
-              <w:rPr>
-                <w:color w:val="166CFA"/>
-                <w:sz w:val="32"/>
-                <w:szCs w:val="32"/>
-              </w:rPr>
-            </w:pPr>
-            <w:r>
-              <w:rPr>
-                <w:color w:val="166CFA"/>
-                <w:sz w:val="32"/>
-                <w:szCs w:val="32"/>
-              </w:rPr>
-              <w:t>"https://pokeapi.co/api/v2/pokemon?of</w:t>
-            </w:r>
-            <w:r>
-              <w:rPr>
-                <w:color w:val="166CFA"/>
-                <w:sz w:val="32"/>
-                <w:szCs w:val="32"/>
-              </w:rPr>
-              <w:lastRenderedPageBreak/>
-              <w:t>fset=x1&amp;limit=</w:t>
-            </w:r>
-            <w:r>
-              <w:rPr>
-                <w:color w:val="166CFA"/>
-                <w:sz w:val="32"/>
-                <w:szCs w:val="32"/>
-                <w:lang w:val="en-US"/>
-              </w:rPr>
-              <w:t>y</w:t>
-            </w:r>
-            <w:r>
-              <w:rPr>
-                <w:color w:val="166CFA"/>
-                <w:sz w:val="32"/>
-                <w:szCs w:val="32"/>
-              </w:rPr>
-              <w:t>1</w:t>
-            </w:r>
-            <w:r>
-              <w:rPr>
-                <w:color w:val="166CFA"/>
-                <w:sz w:val="32"/>
-                <w:szCs w:val="32"/>
-              </w:rPr>
-              <w:t>"</w:t>
-            </w:r>
-          </w:p>
-          <w:p>
-            <w:pPr>
-              <w:spacing w:after="0" w:line="240" w:lineRule="auto"/>
-              <w:rPr>
-                <w:rFonts w:ascii="MuseoSansCyrl-300" w:eastAsia="Times New Roman" w:hAnsi="MuseoSansCyrl-300" w:cs="Times New Roman"/>
-                <w:color w:val="180620"/>
-                <w:sz w:val="28"/>
-                <w:szCs w:val="28"/>
-                <w:lang w:eastAsia="ru-RU"/>
-              </w:rPr>
-            </w:pPr>
-            <w:r>
-              <w:rPr>
-                <w:rFonts w:ascii="MuseoSansCyrl-300" w:eastAsia="Times New Roman" w:hAnsi="MuseoSansCyrl-300" w:cs="Times New Roman"/>
-                <w:color w:val="180620"/>
-                <w:sz w:val="28"/>
-                <w:szCs w:val="28"/>
-                <w:lang w:eastAsia="ru-RU"/>
-              </w:rPr>
-              <w:t xml:space="preserve">где </w:t>
-            </w:r>
-            <w:r>
-              <w:rPr>
-                <w:rFonts w:ascii="MuseoSansCyrl-300" w:eastAsia="Times New Roman" w:hAnsi="MuseoSansCyrl-300" w:cs="Times New Roman"/>
-                <w:color w:val="180620"/>
-                <w:sz w:val="28"/>
-                <w:szCs w:val="28"/>
-                <w:lang w:eastAsia="ru-RU"/>
-              </w:rPr>
-              <w:t>x1 – сдвиг пагинации</w:t>
-            </w:r>
-          </w:p>
-          <w:p>
-            <w:pPr>
-              <w:spacing w:after="0" w:line="240" w:lineRule="auto"/>
-              <w:rPr>
-                <w:rFonts w:ascii="MuseoSansCyrl-300" w:eastAsia="Times New Roman" w:hAnsi="MuseoSansCyrl-300" w:cs="Times New Roman"/>
-                <w:color w:val="180620"/>
-                <w:sz w:val="28"/>
-                <w:szCs w:val="28"/>
-                <w:lang w:eastAsia="ru-RU"/>
-              </w:rPr>
-            </w:pPr>
-            <w:r>
-              <w:rPr>
-                <w:rFonts w:ascii="MuseoSansCyrl-300" w:eastAsia="Times New Roman" w:hAnsi="MuseoSansCyrl-300" w:cs="Times New Roman"/>
-                <w:color w:val="180620"/>
-                <w:sz w:val="28"/>
-                <w:szCs w:val="28"/>
-                <w:lang w:eastAsia="ru-RU"/>
-              </w:rPr>
-              <w:t>и y1 – количество объектов на странице</w:t>
-            </w:r>
-          </w:p>
-          <w:p>
-            <w:pPr>
-              <w:spacing w:after="0" w:line="240" w:lineRule="auto"/>
-              <w:rPr>
-                <w:rFonts w:ascii="MuseoSansCyrl-300" w:eastAsia="Times New Roman" w:hAnsi="MuseoSansCyrl-300" w:cs="Times New Roman"/>
-                <w:color w:val="180620"/>
-                <w:sz w:val="28"/>
-                <w:szCs w:val="28"/>
-                <w:lang w:eastAsia="ru-RU"/>
-              </w:rPr>
-            </w:pPr>
-            <w:r>
-              <w:rPr>
-                <w:rFonts w:ascii="MuseoSansCyrl-300" w:eastAsia="Times New Roman" w:hAnsi="MuseoSansCyrl-300" w:cs="Times New Roman"/>
-                <w:color w:val="180620"/>
-                <w:sz w:val="28"/>
-                <w:szCs w:val="28"/>
-                <w:lang w:eastAsia="ru-RU"/>
-              </w:rPr>
-              <w:t>Укажите значения x1  и y1 в пределах количества покемонов (1279).</w:t>
-            </w:r>
-          </w:p>
-          <w:p>
-            <w:pPr>
-              <w:spacing w:after="0" w:line="240" w:lineRule="auto"/>
-              <w:rPr>
-                <w:rFonts w:ascii="MuseoSansCyrl-300" w:eastAsia="Times New Roman" w:hAnsi="MuseoSansCyrl-300" w:cs="Times New Roman"/>
-                <w:color w:val="180620"/>
-                <w:sz w:val="28"/>
-                <w:szCs w:val="28"/>
-                <w:lang w:eastAsia="ru-RU"/>
-              </w:rPr>
-            </w:pPr>
-            <w:r>
-              <w:rPr>
-                <w:rFonts w:ascii="MuseoSansCyrl-300" w:eastAsia="Times New Roman" w:hAnsi="MuseoSansCyrl-300" w:cs="Times New Roman"/>
-                <w:color w:val="180620"/>
-                <w:sz w:val="28"/>
-                <w:szCs w:val="28"/>
-                <w:lang w:eastAsia="ru-RU"/>
-              </w:rPr>
-              <w:t>Например, x1 = 20 и y1 = 30 – просмотр с 20-й позиции, список объемом 30 объектов (покемонов)</w:t>
-            </w:r>
-          </w:p>
-          <w:p>
-            <w:pPr>
-              <w:spacing w:after="0" w:line="240" w:lineRule="auto"/>
-              <w:rPr>
-                <w:rFonts w:ascii="MuseoSansCyrl-300" w:eastAsia="Times New Roman" w:hAnsi="MuseoSansCyrl-300" w:cs="Times New Roman"/>
-                <w:color w:val="180620"/>
-                <w:sz w:val="28"/>
-                <w:szCs w:val="28"/>
-                <w:lang w:eastAsia="ru-RU"/>
-              </w:rPr>
-            </w:pPr>
-          </w:p>
-          <w:p>
-            <w:pPr>
-              <w:spacing w:after="0" w:line="240" w:lineRule="auto"/>
-              <w:rPr>
-                <w:rFonts w:eastAsia="Times New Roman" w:cs="Times New Roman"/>
-                <w:color w:val="180620"/>
-                <w:sz w:val="28"/>
-                <w:szCs w:val="28"/>
-                <w:lang w:eastAsia="ru-RU"/>
-              </w:rPr>
-            </w:pPr>
-            <w:r>
-              <w:rPr>
-                <w:rFonts w:ascii="MuseoSansCyrl-300" w:eastAsia="Times New Roman" w:hAnsi="MuseoSansCyrl-300" w:cs="Times New Roman"/>
-                <w:color w:val="180620"/>
-                <w:sz w:val="28"/>
-                <w:szCs w:val="28"/>
-                <w:lang w:eastAsia="ru-RU"/>
-              </w:rPr>
-              <w:t>Найд</w:t>
-            </w:r>
-            <w:r>
-              <w:rPr>
-                <w:rFonts w:ascii="MuseoSansCyrl-300" w:eastAsia="Times New Roman" w:hAnsi="MuseoSansCyrl-300" w:cs="Times New Roman"/>
-                <w:color w:val="180620"/>
-                <w:sz w:val="28"/>
-                <w:szCs w:val="28"/>
-                <w:lang w:eastAsia="ru-RU"/>
-              </w:rPr>
-              <w:t xml:space="preserve">ите </w:t>
-            </w:r>
-            <w:r>
-              <w:rPr>
-                <w:rFonts w:ascii="MuseoSansCyrl-300" w:eastAsia="Times New Roman" w:hAnsi="MuseoSansCyrl-300" w:cs="Times New Roman"/>
-                <w:color w:val="180620"/>
-                <w:sz w:val="28"/>
-                <w:szCs w:val="28"/>
-                <w:lang w:eastAsia="ru-RU"/>
-              </w:rPr>
-              <w:t xml:space="preserve">имена покемонов в значениях полей </w:t>
-            </w:r>
-            <w:r>
-              <w:rPr>
-                <w:rFonts w:ascii="MuseoSansCyrl-300" w:eastAsia="Times New Roman" w:hAnsi="MuseoSansCyrl-300" w:cs="Times New Roman" w:hint="eastAsia"/>
-                <w:color w:val="180620"/>
-                <w:sz w:val="28"/>
-                <w:szCs w:val="28"/>
-                <w:lang w:eastAsia="ru-RU"/>
-              </w:rPr>
-              <w:t>«</w:t>
-            </w:r>
-            <w:r>
-              <w:rPr>
-                <w:rFonts w:ascii="MuseoSansCyrl-300" w:eastAsia="Times New Roman" w:hAnsi="MuseoSansCyrl-300" w:cs="Times New Roman"/>
-                <w:color w:val="180620"/>
-                <w:sz w:val="28"/>
-                <w:szCs w:val="28"/>
-                <w:lang w:eastAsia="ru-RU"/>
-              </w:rPr>
-              <w:t>name</w:t>
-            </w:r>
-            <w:r>
-              <w:rPr>
-                <w:rFonts w:ascii="MuseoSansCyrl-300" w:eastAsia="Times New Roman" w:hAnsi="MuseoSansCyrl-300" w:cs="Times New Roman" w:hint="eastAsia"/>
-                <w:color w:val="180620"/>
-                <w:sz w:val="28"/>
-                <w:szCs w:val="28"/>
-                <w:lang w:eastAsia="ru-RU"/>
-              </w:rPr>
-              <w:t>»</w:t>
-            </w:r>
-          </w:p>
-        </w:tc>
-        <w:tc>
-          <w:tcPr>
-            <w:tcW w:w="1418" w:type="dxa"/>
-            <w:shd w:val="clear" w:color="auto" w:fill="FFFFFF"/>
-            <w:tcMar>
-              <w:top w:w="142" w:type="dxa"/>
-              <w:left w:w="142" w:type="dxa"/>
-              <w:bottom w:w="295" w:type="dxa"/>
-              <w:right w:w="142" w:type="dxa"/>
-            </w:tcMar>
-            <w:hideMark/>
-          </w:tcPr>
-          <w:p>
-            <w:pPr>
-              <w:spacing w:after="0" w:line="240" w:lineRule="auto"/>
-              <w:rPr>
-                <w:rFonts w:eastAsia="Times New Roman" w:cs="Times New Roman"/>
-                <w:color w:val="180620"/>
-                <w:sz w:val="28"/>
-                <w:szCs w:val="28"/>
-                <w:lang w:eastAsia="ru-RU"/>
-              </w:rPr>
-            </w:pPr>
-          </w:p>
-          <w:p>
-            <w:pPr>
-              <w:spacing w:after="0" w:line="240" w:lineRule="auto"/>
-              <w:rPr>
-                <w:rFonts w:eastAsia="Times New Roman" w:cs="Times New Roman"/>
-                <w:color w:val="180620"/>
-                <w:sz w:val="28"/>
-                <w:szCs w:val="28"/>
-                <w:lang w:val="en-US" w:eastAsia="ru-RU"/>
-              </w:rPr>
-            </w:pPr>
-          </w:p>
-        </w:tc>
-        <w:tc>
-          <w:tcPr>
-            <w:tcW w:w="2693" w:type="dxa"/>
-            <w:shd w:val="clear" w:color="auto" w:fill="FFFFFF"/>
-            <w:tcMar>
-              <w:top w:w="142" w:type="dxa"/>
-              <w:left w:w="142" w:type="dxa"/>
-              <w:bottom w:w="295" w:type="dxa"/>
-              <w:right w:w="142" w:type="dxa"/>
-            </w:tcMar>
-            <w:hideMark/>
-          </w:tcPr>
-          <w:p>
-            <w:pPr>
-              <w:spacing w:after="0" w:line="240" w:lineRule="auto"/>
-              <w:rPr>
-                <w:rFonts w:eastAsia="Times New Roman" w:cs="Times New Roman"/>
-                <w:color w:val="180620"/>
-                <w:sz w:val="28"/>
-                <w:szCs w:val="28"/>
-                <w:lang w:eastAsia="ru-RU"/>
-              </w:rPr>
-            </w:pPr>
-            <w:r>
-              <w:rPr>
-                <w:rFonts w:ascii="MuseoSansCyrl-300" w:eastAsia="Times New Roman" w:hAnsi="MuseoSansCyrl-300" w:cs="Times New Roman"/>
-                <w:color w:val="180620"/>
-                <w:sz w:val="28"/>
-                <w:szCs w:val="28"/>
-                <w:lang w:eastAsia="ru-RU"/>
-              </w:rPr>
-              <w:t xml:space="preserve">В значениях полей </w:t>
-            </w:r>
-            <w:r>
-              <w:rPr>
-                <w:rFonts w:ascii="MuseoSansCyrl-300" w:eastAsia="Times New Roman" w:hAnsi="MuseoSansCyrl-300" w:cs="Times New Roman" w:hint="eastAsia"/>
-                <w:color w:val="180620"/>
-                <w:sz w:val="28"/>
-                <w:szCs w:val="28"/>
-                <w:lang w:eastAsia="ru-RU"/>
-              </w:rPr>
-              <w:t>«</w:t>
-            </w:r>
-            <w:r>
-              <w:rPr>
-                <w:rFonts w:ascii="MuseoSansCyrl-300" w:eastAsia="Times New Roman" w:hAnsi="MuseoSansCyrl-300" w:cs="Times New Roman"/>
-                <w:color w:val="180620"/>
-                <w:sz w:val="28"/>
-                <w:szCs w:val="28"/>
-                <w:lang w:eastAsia="ru-RU"/>
-              </w:rPr>
-              <w:t>name</w:t>
-            </w:r>
-            <w:r>
-              <w:rPr>
-                <w:rFonts w:ascii="MuseoSansCyrl-300" w:eastAsia="Times New Roman" w:hAnsi="MuseoSansCyrl-300" w:cs="Times New Roman" w:hint="eastAsia"/>
-                <w:color w:val="180620"/>
-                <w:sz w:val="28"/>
-                <w:szCs w:val="28"/>
-                <w:lang w:eastAsia="ru-RU"/>
-              </w:rPr>
-              <w:t>»</w:t>
-            </w:r>
-            <w:r>
-              <w:rPr>
-                <w:rFonts w:ascii="MuseoSansCyrl-300" w:eastAsia="Times New Roman" w:hAnsi="MuseoSansCyrl-300" w:cs="Times New Roman"/>
-                <w:color w:val="180620"/>
-                <w:sz w:val="28"/>
-                <w:szCs w:val="28"/>
-                <w:lang w:eastAsia="ru-RU"/>
-              </w:rPr>
-              <w:t xml:space="preserve"> везде присутствуют имена покемонов</w:t>
-            </w:r>
-          </w:p>
-        </w:tc>
-        <w:tc>
-          <w:tcPr>
-            <w:tcW w:w="1984" w:type="dxa"/>
-            <w:shd w:val="clear" w:color="auto" w:fill="FFFFFF"/>
-            <w:tcMar>
-              <w:top w:w="142" w:type="dxa"/>
-              <w:left w:w="142" w:type="dxa"/>
-              <w:bottom w:w="295" w:type="dxa"/>
-              <w:right w:w="142" w:type="dxa"/>
-            </w:tcMar>
-            <w:hideMark/>
-          </w:tcPr>
-          <w:p>
-            <w:pPr>
-              <w:spacing w:after="0" w:line="240" w:lineRule="auto"/>
-              <w:rPr>
-                <w:rFonts w:ascii="MuseoSansCyrl-300" w:eastAsia="Times New Roman" w:hAnsi="MuseoSansCyrl-300" w:cs="Times New Roman"/>
-                <w:color w:val="180620"/>
-                <w:sz w:val="28"/>
-                <w:szCs w:val="28"/>
-                <w:lang w:eastAsia="ru-RU"/>
-              </w:rPr>
-            </w:pPr>
-            <w:r>
-              <w:rPr>
-                <w:rFonts w:ascii="MuseoSansCyrl-300" w:eastAsia="Times New Roman" w:hAnsi="MuseoSansCyrl-300" w:cs="Times New Roman"/>
-                <w:color w:val="180620"/>
-                <w:sz w:val="28"/>
-                <w:szCs w:val="28"/>
-                <w:lang w:eastAsia="ru-RU"/>
-              </w:rPr>
-              <w:t>Как ожидали</w:t>
-            </w:r>
-          </w:p>
-        </w:tc>
-        <w:tc>
-          <w:tcPr>
-            <w:tcW w:w="1418" w:type="dxa"/>
-            <w:shd w:val="clear" w:color="auto" w:fill="FFFFFF"/>
-            <w:tcMar>
-              <w:top w:w="142" w:type="dxa"/>
-              <w:left w:w="142" w:type="dxa"/>
-              <w:bottom w:w="295" w:type="dxa"/>
-              <w:right w:w="142" w:type="dxa"/>
-            </w:tcMar>
-            <w:hideMark/>
-          </w:tcPr>
-          <w:p>
-            <w:pPr>
-              <w:spacing w:after="0" w:line="240" w:lineRule="auto"/>
-              <w:rPr>
-                <w:rFonts w:ascii="MuseoSansCyrl-300" w:eastAsia="Times New Roman" w:hAnsi="MuseoSansCyrl-300" w:cs="Times New Roman"/>
-                <w:color w:val="180620"/>
-                <w:sz w:val="28"/>
-                <w:szCs w:val="28"/>
-                <w:lang w:eastAsia="ru-RU"/>
-              </w:rPr>
-            </w:pPr>
-            <w:r>
-              <w:rPr>
-                <w:rFonts w:ascii="MuseoSansCyrl-300" w:eastAsia="Times New Roman" w:hAnsi="MuseoSansCyrl-300" w:cs="Times New Roman"/>
-                <w:color w:val="180620"/>
-                <w:sz w:val="28"/>
-                <w:szCs w:val="28"/>
-                <w:lang w:eastAsia="ru-RU"/>
-              </w:rPr>
-              <w:t>Пройден успешно</w:t>
-            </w:r>
-          </w:p>
-        </w:tc>
-      </w:tr>
     </w:tbl>
     <w:p/>
     <w:sectPr>
-      <w:headerReference w:type="default" r:id="rId13"/>
+      <w:headerReference w:type="default" r:id="rId11"/>
       <w:pgSz w:w="16838" w:h="11906" w:orient="landscape"/>
       <w:pgMar w:top="709" w:right="1134" w:bottom="850" w:left="1134" w:header="708" w:footer="708" w:gutter="0"/>
       <w:cols w:space="708"/>
@@ -3680,6 +3148,7 @@
   <w:style w:type="character" w:default="1" w:styleId="a0">
     <w:name w:val="Default Paragraph Font"/>
     <w:uiPriority w:val="1"/>
+    <w:semiHidden/>
     <w:unhideWhenUsed/>
   </w:style>
   <w:style w:type="table" w:default="1" w:styleId="a1">

</xml_diff>